<commit_message>
modificaciones para rama dos
</commit_message>
<xml_diff>
--- a/alex.docx
+++ b/alex.docx
@@ -8,14 +8,12 @@
           <w:lang w:val="es-AR"/>
         </w:rPr>
       </w:pPr>
-      <w:proofErr w:type="spellStart"/>
       <w:r>
         <w:rPr>
           <w:lang w:val="es-AR"/>
         </w:rPr>
         <w:t>Arancando</w:t>
       </w:r>
-      <w:proofErr w:type="spellEnd"/>
     </w:p>
     <w:p>
       <w:pPr>
@@ -23,6 +21,12 @@
           <w:lang w:val="es-AR"/>
         </w:rPr>
       </w:pPr>
+      <w:r>
+        <w:rPr>
+          <w:lang w:val="es-AR"/>
+        </w:rPr>
+        <w:t>Modifico para rama dos</w:t>
+      </w:r>
     </w:p>
     <w:sectPr>
       <w:pgSz w:w="11906" w:h="16838"/>
@@ -157,6 +161,7 @@
     <w:lsdException w:name="HTML Sample" w:semiHidden="1" w:unhideWhenUsed="1"/>
     <w:lsdException w:name="HTML Typewriter" w:semiHidden="1" w:unhideWhenUsed="1"/>
     <w:lsdException w:name="HTML Variable" w:semiHidden="1" w:unhideWhenUsed="1"/>
+    <w:lsdException w:name="Normal Table" w:semiHidden="1" w:unhideWhenUsed="1"/>
     <w:lsdException w:name="annotation subject" w:semiHidden="1" w:unhideWhenUsed="1"/>
     <w:lsdException w:name="No List" w:semiHidden="1" w:unhideWhenUsed="1"/>
     <w:lsdException w:name="Outline List 1" w:semiHidden="1" w:unhideWhenUsed="1"/>
@@ -203,8 +208,10 @@
     <w:lsdException w:name="Table Subtle 2" w:semiHidden="1" w:unhideWhenUsed="1"/>
     <w:lsdException w:name="Table Web 1" w:semiHidden="1" w:unhideWhenUsed="1"/>
     <w:lsdException w:name="Table Web 2" w:semiHidden="1" w:unhideWhenUsed="1"/>
+    <w:lsdException w:name="Table Web 3" w:semiHidden="1" w:unhideWhenUsed="1"/>
     <w:lsdException w:name="Balloon Text" w:semiHidden="1" w:unhideWhenUsed="1"/>
     <w:lsdException w:name="Table Grid" w:uiPriority="39"/>
+    <w:lsdException w:name="Table Theme" w:semiHidden="1" w:unhideWhenUsed="1"/>
     <w:lsdException w:name="Placeholder Text" w:semiHidden="1"/>
     <w:lsdException w:name="No Spacing" w:uiPriority="1" w:qFormat="1"/>
     <w:lsdException w:name="Light Shading" w:uiPriority="60"/>

</xml_diff>